<commit_message>
Modificado el error de la imagen repetida
</commit_message>
<xml_diff>
--- a/Plan de proyecto - maquetado word.docx
+++ b/Plan de proyecto - maquetado word.docx
@@ -10,6 +10,7 @@
           <w:docPartUnique/>
         </w:docPartObj>
       </w:sdtPr>
+      <w:sdtEndPr/>
       <w:sdtContent>
         <w:p>
           <w:pPr>
@@ -18,6 +19,7 @@
           <w:r>
             <w:rPr>
               <w:noProof/>
+              <w:lang w:eastAsia="es-ES"/>
             </w:rPr>
             <mc:AlternateContent>
               <mc:Choice Requires="wpg">
@@ -148,6 +150,7 @@
                                       <w:calendar w:val="gregorian"/>
                                     </w:date>
                                   </w:sdtPr>
+                                  <w:sdtEndPr/>
                                   <w:sdtContent>
                                     <w:p>
                                       <w:pPr>
@@ -3593,6 +3596,7 @@
           <w:r>
             <w:rPr>
               <w:noProof/>
+              <w:lang w:eastAsia="es-ES"/>
             </w:rPr>
             <mc:AlternateContent>
               <mc:Choice Requires="wps">
@@ -3756,6 +3760,7 @@
                                     <w:dataBinding w:prefixMappings="xmlns:ns0='http://schemas.openxmlformats.org/officeDocument/2006/extended-properties' " w:xpath="/ns0:Properties[1]/ns0:Company[1]" w:storeItemID="{6668398D-A668-4E3E-A5EB-62B293D839F1}"/>
                                     <w:text/>
                                   </w:sdtPr>
+                                  <w:sdtEndPr/>
                                   <w:sdtContent>
                                     <w:r>
                                       <w:rPr>
@@ -3918,6 +3923,7 @@
           <w:r>
             <w:rPr>
               <w:noProof/>
+              <w:lang w:eastAsia="es-ES"/>
             </w:rPr>
             <mc:AlternateContent>
               <mc:Choice Requires="wps">
@@ -4011,6 +4017,7 @@
                                     <w:dataBinding w:prefixMappings="xmlns:ns0='http://purl.org/dc/elements/1.1/' xmlns:ns1='http://schemas.openxmlformats.org/package/2006/metadata/core-properties' " w:xpath="/ns1:coreProperties[1]/ns0:title[1]" w:storeItemID="{6C3C8BC8-F283-45AE-878A-BAB7291924A1}"/>
                                     <w:text/>
                                   </w:sdtPr>
+                                  <w:sdtEndPr/>
                                   <w:sdtContent>
                                     <w:r>
                                       <w:rPr>
@@ -4046,6 +4053,7 @@
                                     <w:dataBinding w:prefixMappings="xmlns:ns0='http://purl.org/dc/elements/1.1/' xmlns:ns1='http://schemas.openxmlformats.org/package/2006/metadata/core-properties' " w:xpath="/ns1:coreProperties[1]/ns0:subject[1]" w:storeItemID="{6C3C8BC8-F283-45AE-878A-BAB7291924A1}"/>
                                     <w:text/>
                                   </w:sdtPr>
+                                  <w:sdtEndPr/>
                                   <w:sdtContent>
                                     <w:r>
                                       <w:rPr>
@@ -4168,6 +4176,13 @@
         </w:p>
         <w:sdt>
           <w:sdtPr>
+            <w:rPr>
+              <w:rFonts w:asciiTheme="minorHAnsi" w:eastAsiaTheme="minorHAnsi" w:hAnsiTheme="minorHAnsi" w:cstheme="minorBidi"/>
+              <w:color w:val="auto"/>
+              <w:sz w:val="22"/>
+              <w:szCs w:val="22"/>
+              <w:lang w:eastAsia="en-US"/>
+            </w:rPr>
             <w:id w:val="184565383"/>
             <w:docPartObj>
               <w:docPartGallery w:val="Table of Contents"/>
@@ -4176,13 +4191,8 @@
           </w:sdtPr>
           <w:sdtEndPr>
             <w:rPr>
-              <w:rFonts w:asciiTheme="minorHAnsi" w:eastAsiaTheme="minorHAnsi" w:hAnsiTheme="minorHAnsi" w:cstheme="minorBidi"/>
               <w:b/>
               <w:bCs/>
-              <w:color w:val="auto"/>
-              <w:sz w:val="22"/>
-              <w:szCs w:val="22"/>
-              <w:lang w:eastAsia="en-US"/>
             </w:rPr>
           </w:sdtEndPr>
           <w:sdtContent>
@@ -5832,6 +5842,7 @@
       <w:r>
         <w:rPr>
           <w:noProof/>
+          <w:lang w:eastAsia="es-ES"/>
         </w:rPr>
         <w:drawing>
           <wp:inline distT="114300" distB="114300" distL="114300" distR="114300" wp14:anchorId="39F87268" wp14:editId="0B49CDA3">
@@ -8995,6 +9006,7 @@
       <w:r>
         <w:rPr>
           <w:noProof/>
+          <w:lang w:eastAsia="es-ES"/>
         </w:rPr>
         <w:drawing>
           <wp:inline distT="0" distB="0" distL="0" distR="0" wp14:anchorId="13C186FA" wp14:editId="0263DAB3">
@@ -9037,6 +9049,7 @@
       <w:r>
         <w:rPr>
           <w:noProof/>
+          <w:lang w:eastAsia="es-ES"/>
         </w:rPr>
         <w:drawing>
           <wp:inline distT="0" distB="0" distL="0" distR="0" wp14:anchorId="2349F294" wp14:editId="66EBDCD9">
@@ -9079,37 +9092,51 @@
       <w:r>
         <w:rPr>
           <w:noProof/>
+          <w:lang w:eastAsia="es-ES"/>
         </w:rPr>
         <w:lastRenderedPageBreak/>
         <w:drawing>
-          <wp:inline distT="0" distB="0" distL="0" distR="0" wp14:anchorId="02B84377" wp14:editId="7200ED7E">
-            <wp:extent cx="5400040" cy="4377783"/>
-            <wp:effectExtent l="0" t="0" r="0" b="3810"/>
-            <wp:docPr id="1" name="image13.png"/>
-            <wp:cNvGraphicFramePr/>
+          <wp:inline distT="0" distB="0" distL="0" distR="0">
+            <wp:extent cx="5400000" cy="6289200"/>
+            <wp:effectExtent l="0" t="0" r="0" b="0"/>
+            <wp:docPr id="37" name="Imagen 37"/>
+            <wp:cNvGraphicFramePr>
+              <a:graphicFrameLocks xmlns:a="http://schemas.openxmlformats.org/drawingml/2006/main" noChangeAspect="1"/>
+            </wp:cNvGraphicFramePr>
             <a:graphic xmlns:a="http://schemas.openxmlformats.org/drawingml/2006/main">
               <a:graphicData uri="http://schemas.openxmlformats.org/drawingml/2006/picture">
                 <pic:pic xmlns:pic="http://schemas.openxmlformats.org/drawingml/2006/picture">
                   <pic:nvPicPr>
-                    <pic:cNvPr id="0" name="image13.png"/>
-                    <pic:cNvPicPr preferRelativeResize="0"/>
+                    <pic:cNvPr id="0" name="Picture 1"/>
+                    <pic:cNvPicPr>
+                      <a:picLocks noChangeAspect="1" noChangeArrowheads="1"/>
+                    </pic:cNvPicPr>
                   </pic:nvPicPr>
                   <pic:blipFill>
-                    <a:blip r:embed="rId11"/>
+                    <a:blip r:embed="rId12">
+                      <a:extLst>
+                        <a:ext uri="{28A0092B-C50C-407E-A947-70E740481C1C}">
+                          <a14:useLocalDpi xmlns:a14="http://schemas.microsoft.com/office/drawing/2010/main" val="0"/>
+                        </a:ext>
+                      </a:extLst>
+                    </a:blip>
                     <a:srcRect/>
                     <a:stretch>
                       <a:fillRect/>
                     </a:stretch>
                   </pic:blipFill>
-                  <pic:spPr>
+                  <pic:spPr bwMode="auto">
                     <a:xfrm>
                       <a:off x="0" y="0"/>
-                      <a:ext cx="5400040" cy="4377783"/>
+                      <a:ext cx="5400000" cy="6289200"/>
                     </a:xfrm>
                     <a:prstGeom prst="rect">
                       <a:avLst/>
                     </a:prstGeom>
-                    <a:ln/>
+                    <a:noFill/>
+                    <a:ln>
+                      <a:noFill/>
+                    </a:ln>
                   </pic:spPr>
                 </pic:pic>
               </a:graphicData>
@@ -9127,15 +9154,13 @@
     <w:p/>
     <w:p/>
     <w:p/>
-    <w:p/>
-    <w:p/>
-    <w:p/>
-    <w:p/>
     <w:p>
       <w:pPr>
         <w:pStyle w:val="Ttulo1"/>
       </w:pPr>
       <w:bookmarkStart w:id="13" w:name="_Toc433197231"/>
+      <w:bookmarkStart w:id="14" w:name="_GoBack"/>
+      <w:bookmarkEnd w:id="14"/>
       <w:r>
         <w:lastRenderedPageBreak/>
         <w:t xml:space="preserve">Estimación del esfuerzo (en días u horas) de los </w:t>
@@ -9162,6 +9187,7 @@
       <w:r>
         <w:rPr>
           <w:noProof/>
+          <w:lang w:eastAsia="es-ES"/>
         </w:rPr>
         <w:drawing>
           <wp:inline distT="0" distB="0" distL="0" distR="0" wp14:anchorId="1AA6328A" wp14:editId="74EDA30F">
@@ -9177,7 +9203,7 @@
                     <pic:cNvPicPr preferRelativeResize="0"/>
                   </pic:nvPicPr>
                   <pic:blipFill>
-                    <a:blip r:embed="rId12"/>
+                    <a:blip r:embed="rId13"/>
                     <a:srcRect/>
                     <a:stretch>
                       <a:fillRect/>
@@ -9257,12 +9283,12 @@
       <w:pPr>
         <w:pStyle w:val="Ttulo1"/>
       </w:pPr>
-      <w:bookmarkStart w:id="14" w:name="_Toc433197232"/>
+      <w:bookmarkStart w:id="15" w:name="_Toc433197232"/>
       <w:r>
         <w:lastRenderedPageBreak/>
         <w:t>Otras consideraciones sobre recursos materiales e infraestructuras.</w:t>
       </w:r>
-      <w:bookmarkEnd w:id="14"/>
+      <w:bookmarkEnd w:id="15"/>
       <w:r>
         <w:tab/>
       </w:r>
@@ -9312,11 +9338,11 @@
       <w:pPr>
         <w:pStyle w:val="Ttulo1"/>
       </w:pPr>
-      <w:bookmarkStart w:id="15" w:name="_Toc433197233"/>
+      <w:bookmarkStart w:id="16" w:name="_Toc433197233"/>
       <w:r>
         <w:t>Tratamiento de datos (revisiones y cambios)</w:t>
       </w:r>
-      <w:bookmarkEnd w:id="15"/>
+      <w:bookmarkEnd w:id="16"/>
     </w:p>
     <w:p>
       <w:pPr>
@@ -9339,21 +9365,21 @@
       <w:pPr>
         <w:pStyle w:val="Ttulo1"/>
       </w:pPr>
-      <w:bookmarkStart w:id="16" w:name="_Toc433197234"/>
+      <w:bookmarkStart w:id="17" w:name="_Toc433197234"/>
       <w:r>
         <w:t>Planificación de la comunicación entre los miembros del equipo.</w:t>
       </w:r>
-      <w:bookmarkEnd w:id="16"/>
+      <w:bookmarkEnd w:id="17"/>
     </w:p>
     <w:p>
       <w:pPr>
         <w:pStyle w:val="Ttulo2"/>
       </w:pPr>
-      <w:bookmarkStart w:id="17" w:name="_Toc433197235"/>
+      <w:bookmarkStart w:id="18" w:name="_Toc433197235"/>
       <w:r>
         <w:t>Fechas clave</w:t>
       </w:r>
-      <w:bookmarkEnd w:id="17"/>
+      <w:bookmarkEnd w:id="18"/>
     </w:p>
     <w:p>
       <w:r>
@@ -9389,11 +9415,11 @@
       <w:pPr>
         <w:pStyle w:val="Ttulo2"/>
       </w:pPr>
-      <w:bookmarkStart w:id="18" w:name="_Toc433197236"/>
+      <w:bookmarkStart w:id="19" w:name="_Toc433197236"/>
       <w:r>
         <w:t>Herramientas de trabajo en equipo</w:t>
       </w:r>
-      <w:bookmarkEnd w:id="18"/>
+      <w:bookmarkEnd w:id="19"/>
     </w:p>
     <w:p>
       <w:pPr>
@@ -9459,24 +9485,22 @@
       <w:pPr>
         <w:pStyle w:val="Ttulo1"/>
       </w:pPr>
-      <w:bookmarkStart w:id="19" w:name="_Toc433197237"/>
+      <w:bookmarkStart w:id="20" w:name="_Toc433197237"/>
       <w:r>
         <w:t>Otras consideraciones sobre el equipo de desarrollo</w:t>
       </w:r>
-      <w:bookmarkEnd w:id="19"/>
-    </w:p>
-    <w:p>
-      <w:pPr>
-        <w:jc w:val="both"/>
-      </w:pPr>
-      <w:bookmarkStart w:id="20" w:name="_GoBack"/>
+      <w:bookmarkEnd w:id="20"/>
+    </w:p>
+    <w:p>
+      <w:pPr>
+        <w:jc w:val="both"/>
+      </w:pPr>
       <w:r>
         <w:t>El equipo de trabajo del proyecto conoce las tareas que va a ejecutar, ya que cada semana un integrante ejercerá de líder, quien es el encargado de especificar las tareas para cada uno.</w:t>
       </w:r>
-      <w:bookmarkEnd w:id="20"/>
     </w:p>
     <w:sectPr>
-      <w:footerReference w:type="default" r:id="rId13"/>
+      <w:footerReference w:type="default" r:id="rId14"/>
       <w:pgSz w:w="11906" w:h="16838"/>
       <w:pgMar w:top="1417" w:right="1701" w:bottom="1417" w:left="1701" w:header="708" w:footer="708" w:gutter="0"/>
       <w:pgNumType w:start="0"/>
@@ -9523,6 +9547,7 @@
         <w:docPartUnique/>
       </w:docPartObj>
     </w:sdtPr>
+    <w:sdtEndPr/>
     <w:sdtContent>
       <w:p>
         <w:pPr>
@@ -9542,7 +9567,7 @@
           <w:rPr>
             <w:noProof/>
           </w:rPr>
-          <w:t>11</w:t>
+          <w:t>12</w:t>
         </w:r>
         <w:r>
           <w:fldChar w:fldCharType="end"/>
@@ -9585,7 +9610,7 @@
 
 <file path=word/numbering.xml><?xml version="1.0" encoding="utf-8"?>
 <w:numbering xmlns:wpc="http://schemas.microsoft.com/office/word/2010/wordprocessingCanvas" xmlns:mc="http://schemas.openxmlformats.org/markup-compatibility/2006" xmlns:o="urn:schemas-microsoft-com:office:office" xmlns:r="http://schemas.openxmlformats.org/officeDocument/2006/relationships" xmlns:m="http://schemas.openxmlformats.org/officeDocument/2006/math" xmlns:v="urn:schemas-microsoft-com:vml" xmlns:wp14="http://schemas.microsoft.com/office/word/2010/wordprocessingDrawing" xmlns:wp="http://schemas.openxmlformats.org/drawingml/2006/wordprocessingDrawing" xmlns:w10="urn:schemas-microsoft-com:office:word" xmlns:w="http://schemas.openxmlformats.org/wordprocessingml/2006/main" xmlns:w14="http://schemas.microsoft.com/office/word/2010/wordml" xmlns:w15="http://schemas.microsoft.com/office/word/2012/wordml" xmlns:wpg="http://schemas.microsoft.com/office/word/2010/wordprocessingGroup" xmlns:wpi="http://schemas.microsoft.com/office/word/2010/wordprocessingInk" xmlns:wne="http://schemas.microsoft.com/office/word/2006/wordml" xmlns:wps="http://schemas.microsoft.com/office/word/2010/wordprocessingShape" mc:Ignorable="w14 w15 wp14">
-  <w:abstractNum w:abstractNumId="0" w15:restartNumberingAfterBreak="0">
+  <w:abstractNum w:abstractNumId="0">
     <w:nsid w:val="77D60E85"/>
     <w:multiLevelType w:val="hybridMultilevel"/>
     <w:tmpl w:val="820C9906"/>
@@ -9698,7 +9723,7 @@
       </w:rPr>
     </w:lvl>
   </w:abstractNum>
-  <w:abstractNum w:abstractNumId="1" w15:restartNumberingAfterBreak="0">
+  <w:abstractNum w:abstractNumId="1">
     <w:nsid w:val="796E4C12"/>
     <w:multiLevelType w:val="hybridMultilevel"/>
     <w:tmpl w:val="0B482F4E"/>
@@ -10509,540 +10534,6 @@
 </w:styles>
 </file>
 
-<file path=word/glossary/document.xml><?xml version="1.0" encoding="utf-8"?>
-<w:glossaryDocument xmlns:wpc="http://schemas.microsoft.com/office/word/2010/wordprocessingCanvas" xmlns:mc="http://schemas.openxmlformats.org/markup-compatibility/2006" xmlns:o="urn:schemas-microsoft-com:office:office" xmlns:r="http://schemas.openxmlformats.org/officeDocument/2006/relationships" xmlns:m="http://schemas.openxmlformats.org/officeDocument/2006/math" xmlns:v="urn:schemas-microsoft-com:vml" xmlns:wp14="http://schemas.microsoft.com/office/word/2010/wordprocessingDrawing" xmlns:wp="http://schemas.openxmlformats.org/drawingml/2006/wordprocessingDrawing" xmlns:w10="urn:schemas-microsoft-com:office:word" xmlns:w="http://schemas.openxmlformats.org/wordprocessingml/2006/main" xmlns:w14="http://schemas.microsoft.com/office/word/2010/wordml" xmlns:w15="http://schemas.microsoft.com/office/word/2012/wordml" xmlns:wpg="http://schemas.microsoft.com/office/word/2010/wordprocessingGroup" xmlns:wpi="http://schemas.microsoft.com/office/word/2010/wordprocessingInk" xmlns:wne="http://schemas.microsoft.com/office/word/2006/wordml" xmlns:wps="http://schemas.microsoft.com/office/word/2010/wordprocessingShape" mc:Ignorable="w14 w15 wp14"/>
-</file>
-
-<file path=word/glossary/fontTable.xml><?xml version="1.0" encoding="utf-8"?>
-<w:fonts xmlns:mc="http://schemas.openxmlformats.org/markup-compatibility/2006" xmlns:r="http://schemas.openxmlformats.org/officeDocument/2006/relationships" xmlns:w="http://schemas.openxmlformats.org/wordprocessingml/2006/main" xmlns:w14="http://schemas.microsoft.com/office/word/2010/wordml" xmlns:w15="http://schemas.microsoft.com/office/word/2012/wordml" mc:Ignorable="w14 w15">
-  <w:font w:name="Symbol">
-    <w:panose1 w:val="05050102010706020507"/>
-    <w:charset w:val="02"/>
-    <w:family w:val="roman"/>
-    <w:pitch w:val="variable"/>
-    <w:sig w:usb0="00000000" w:usb1="10000000" w:usb2="00000000" w:usb3="00000000" w:csb0="80000000" w:csb1="00000000"/>
-  </w:font>
-  <w:font w:name="Times New Roman">
-    <w:panose1 w:val="02020603050405020304"/>
-    <w:charset w:val="00"/>
-    <w:family w:val="roman"/>
-    <w:pitch w:val="variable"/>
-    <w:sig w:usb0="E0002EFF" w:usb1="C0007843" w:usb2="00000009" w:usb3="00000000" w:csb0="000001FF" w:csb1="00000000"/>
-  </w:font>
-  <w:font w:name="Courier New">
-    <w:panose1 w:val="02070309020205020404"/>
-    <w:charset w:val="00"/>
-    <w:family w:val="modern"/>
-    <w:pitch w:val="fixed"/>
-    <w:sig w:usb0="E0002AFF" w:usb1="C0007843" w:usb2="00000009" w:usb3="00000000" w:csb0="000001FF" w:csb1="00000000"/>
-  </w:font>
-  <w:font w:name="Wingdings">
-    <w:panose1 w:val="05000000000000000000"/>
-    <w:charset w:val="02"/>
-    <w:family w:val="auto"/>
-    <w:pitch w:val="variable"/>
-    <w:sig w:usb0="00000000" w:usb1="10000000" w:usb2="00000000" w:usb3="00000000" w:csb0="80000000" w:csb1="00000000"/>
-  </w:font>
-  <w:font w:name="Calibri">
-    <w:panose1 w:val="020F0502020204030204"/>
-    <w:charset w:val="00"/>
-    <w:family w:val="swiss"/>
-    <w:pitch w:val="variable"/>
-    <w:sig w:usb0="E00002FF" w:usb1="4000ACFF" w:usb2="00000001" w:usb3="00000000" w:csb0="0000019F" w:csb1="00000000"/>
-  </w:font>
-  <w:font w:name="Calibri Light">
-    <w:panose1 w:val="020F0302020204030204"/>
-    <w:charset w:val="00"/>
-    <w:family w:val="swiss"/>
-    <w:pitch w:val="variable"/>
-    <w:sig w:usb0="A00002EF" w:usb1="4000207B" w:usb2="00000000" w:usb3="00000000" w:csb0="0000019F" w:csb1="00000000"/>
-  </w:font>
-</w:fonts>
-</file>
-
-<file path=word/glossary/settings.xml><?xml version="1.0" encoding="utf-8"?>
-<w:settings xmlns:mc="http://schemas.openxmlformats.org/markup-compatibility/2006" xmlns:o="urn:schemas-microsoft-com:office:office" xmlns:r="http://schemas.openxmlformats.org/officeDocument/2006/relationships" xmlns:m="http://schemas.openxmlformats.org/officeDocument/2006/math" xmlns:v="urn:schemas-microsoft-com:vml" xmlns:w10="urn:schemas-microsoft-com:office:word" xmlns:w="http://schemas.openxmlformats.org/wordprocessingml/2006/main" xmlns:w14="http://schemas.microsoft.com/office/word/2010/wordml" xmlns:w15="http://schemas.microsoft.com/office/word/2012/wordml" xmlns:sl="http://schemas.openxmlformats.org/schemaLibrary/2006/main" mc:Ignorable="w14 w15">
-  <w:view w:val="normal"/>
-  <w:defaultTabStop w:val="708"/>
-  <w:hyphenationZone w:val="425"/>
-  <w:characterSpacingControl w:val="doNotCompress"/>
-  <w:compat>
-    <w:useFELayout/>
-    <w:compatSetting w:name="compatibilityMode" w:uri="http://schemas.microsoft.com/office/word" w:val="15"/>
-    <w:compatSetting w:name="overrideTableStyleFontSizeAndJustification" w:uri="http://schemas.microsoft.com/office/word" w:val="1"/>
-    <w:compatSetting w:name="enableOpenTypeFeatures" w:uri="http://schemas.microsoft.com/office/word" w:val="1"/>
-    <w:compatSetting w:name="doNotFlipMirrorIndents" w:uri="http://schemas.microsoft.com/office/word" w:val="1"/>
-    <w:compatSetting w:name="differentiateMultirowTableHeaders" w:uri="http://schemas.microsoft.com/office/word" w:val="1"/>
-  </w:compat>
-  <w:rsids>
-    <w:rsidRoot w:val="000619B6"/>
-    <w:rsid w:val="000619B6"/>
-    <w:rsid w:val="004560B4"/>
-  </w:rsids>
-  <m:mathPr>
-    <m:mathFont m:val="Cambria Math"/>
-    <m:brkBin m:val="before"/>
-    <m:brkBinSub m:val="--"/>
-    <m:smallFrac m:val="0"/>
-    <m:dispDef/>
-    <m:lMargin m:val="0"/>
-    <m:rMargin m:val="0"/>
-    <m:defJc m:val="centerGroup"/>
-    <m:wrapIndent m:val="1440"/>
-    <m:intLim m:val="subSup"/>
-    <m:naryLim m:val="undOvr"/>
-  </m:mathPr>
-  <w:themeFontLang w:val="es-ES"/>
-  <w:clrSchemeMapping w:bg1="light1" w:t1="dark1" w:bg2="light2" w:t2="dark2" w:accent1="accent1" w:accent2="accent2" w:accent3="accent3" w:accent4="accent4" w:accent5="accent5" w:accent6="accent6" w:hyperlink="hyperlink" w:followedHyperlink="followedHyperlink"/>
-  <w:decimalSymbol w:val="."/>
-  <w:listSeparator w:val=";"/>
-  <w15:chartTrackingRefBased/>
-</w:settings>
-</file>
-
-<file path=word/glossary/styles.xml><?xml version="1.0" encoding="utf-8"?>
-<w:styles xmlns:mc="http://schemas.openxmlformats.org/markup-compatibility/2006" xmlns:r="http://schemas.openxmlformats.org/officeDocument/2006/relationships" xmlns:w="http://schemas.openxmlformats.org/wordprocessingml/2006/main" xmlns:w14="http://schemas.microsoft.com/office/word/2010/wordml" xmlns:w15="http://schemas.microsoft.com/office/word/2012/wordml" mc:Ignorable="w14 w15">
-  <w:docDefaults>
-    <w:rPrDefault>
-      <w:rPr>
-        <w:rFonts w:asciiTheme="minorHAnsi" w:eastAsiaTheme="minorEastAsia" w:hAnsiTheme="minorHAnsi" w:cstheme="minorBidi"/>
-        <w:sz w:val="22"/>
-        <w:szCs w:val="22"/>
-        <w:lang w:val="es-ES" w:eastAsia="es-ES" w:bidi="ar-SA"/>
-      </w:rPr>
-    </w:rPrDefault>
-    <w:pPrDefault>
-      <w:pPr>
-        <w:spacing w:after="160" w:line="259" w:lineRule="auto"/>
-      </w:pPr>
-    </w:pPrDefault>
-  </w:docDefaults>
-  <w:latentStyles w:defLockedState="0" w:defUIPriority="99" w:defSemiHidden="0" w:defUnhideWhenUsed="0" w:defQFormat="0" w:count="371">
-    <w:lsdException w:name="Normal" w:uiPriority="0" w:qFormat="1"/>
-    <w:lsdException w:name="heading 1" w:uiPriority="9" w:qFormat="1"/>
-    <w:lsdException w:name="heading 2" w:semiHidden="1" w:uiPriority="9" w:unhideWhenUsed="1" w:qFormat="1"/>
-    <w:lsdException w:name="heading 3" w:semiHidden="1" w:uiPriority="9" w:unhideWhenUsed="1" w:qFormat="1"/>
-    <w:lsdException w:name="heading 4" w:semiHidden="1" w:uiPriority="9" w:unhideWhenUsed="1" w:qFormat="1"/>
-    <w:lsdException w:name="heading 5" w:semiHidden="1" w:uiPriority="9" w:unhideWhenUsed="1" w:qFormat="1"/>
-    <w:lsdException w:name="heading 6" w:semiHidden="1" w:uiPriority="9" w:unhideWhenUsed="1" w:qFormat="1"/>
-    <w:lsdException w:name="heading 7" w:semiHidden="1" w:uiPriority="9" w:unhideWhenUsed="1" w:qFormat="1"/>
-    <w:lsdException w:name="heading 8" w:semiHidden="1" w:uiPriority="9" w:unhideWhenUsed="1" w:qFormat="1"/>
-    <w:lsdException w:name="heading 9" w:semiHidden="1" w:uiPriority="9" w:unhideWhenUsed="1" w:qFormat="1"/>
-    <w:lsdException w:name="index 1" w:semiHidden="1" w:unhideWhenUsed="1"/>
-    <w:lsdException w:name="index 2" w:semiHidden="1" w:unhideWhenUsed="1"/>
-    <w:lsdException w:name="index 3" w:semiHidden="1" w:unhideWhenUsed="1"/>
-    <w:lsdException w:name="index 4" w:semiHidden="1" w:unhideWhenUsed="1"/>
-    <w:lsdException w:name="index 5" w:semiHidden="1" w:unhideWhenUsed="1"/>
-    <w:lsdException w:name="index 6" w:semiHidden="1" w:unhideWhenUsed="1"/>
-    <w:lsdException w:name="index 7" w:semiHidden="1" w:unhideWhenUsed="1"/>
-    <w:lsdException w:name="index 8" w:semiHidden="1" w:unhideWhenUsed="1"/>
-    <w:lsdException w:name="index 9" w:semiHidden="1" w:unhideWhenUsed="1"/>
-    <w:lsdException w:name="toc 1" w:semiHidden="1" w:uiPriority="39" w:unhideWhenUsed="1"/>
-    <w:lsdException w:name="toc 2" w:semiHidden="1" w:uiPriority="39" w:unhideWhenUsed="1"/>
-    <w:lsdException w:name="toc 3" w:semiHidden="1" w:uiPriority="39" w:unhideWhenUsed="1"/>
-    <w:lsdException w:name="toc 4" w:semiHidden="1" w:uiPriority="39" w:unhideWhenUsed="1"/>
-    <w:lsdException w:name="toc 5" w:semiHidden="1" w:uiPriority="39" w:unhideWhenUsed="1"/>
-    <w:lsdException w:name="toc 6" w:semiHidden="1" w:uiPriority="39" w:unhideWhenUsed="1"/>
-    <w:lsdException w:name="toc 7" w:semiHidden="1" w:uiPriority="39" w:unhideWhenUsed="1"/>
-    <w:lsdException w:name="toc 8" w:semiHidden="1" w:uiPriority="39" w:unhideWhenUsed="1"/>
-    <w:lsdException w:name="toc 9" w:semiHidden="1" w:uiPriority="39" w:unhideWhenUsed="1"/>
-    <w:lsdException w:name="Normal Indent" w:semiHidden="1" w:unhideWhenUsed="1"/>
-    <w:lsdException w:name="footnote text" w:semiHidden="1" w:unhideWhenUsed="1"/>
-    <w:lsdException w:name="annotation text" w:semiHidden="1" w:unhideWhenUsed="1"/>
-    <w:lsdException w:name="header" w:semiHidden="1" w:unhideWhenUsed="1"/>
-    <w:lsdException w:name="footer" w:semiHidden="1" w:unhideWhenUsed="1"/>
-    <w:lsdException w:name="index heading" w:semiHidden="1" w:unhideWhenUsed="1"/>
-    <w:lsdException w:name="caption" w:semiHidden="1" w:uiPriority="35" w:unhideWhenUsed="1" w:qFormat="1"/>
-    <w:lsdException w:name="table of figures" w:semiHidden="1" w:unhideWhenUsed="1"/>
-    <w:lsdException w:name="envelope address" w:semiHidden="1" w:unhideWhenUsed="1"/>
-    <w:lsdException w:name="envelope return" w:semiHidden="1" w:unhideWhenUsed="1"/>
-    <w:lsdException w:name="footnote reference" w:semiHidden="1" w:unhideWhenUsed="1"/>
-    <w:lsdException w:name="annotation reference" w:semiHidden="1" w:unhideWhenUsed="1"/>
-    <w:lsdException w:name="line number" w:semiHidden="1" w:unhideWhenUsed="1"/>
-    <w:lsdException w:name="page number" w:semiHidden="1" w:unhideWhenUsed="1"/>
-    <w:lsdException w:name="endnote reference" w:semiHidden="1" w:unhideWhenUsed="1"/>
-    <w:lsdException w:name="endnote text" w:semiHidden="1" w:unhideWhenUsed="1"/>
-    <w:lsdException w:name="table of authorities" w:semiHidden="1" w:unhideWhenUsed="1"/>
-    <w:lsdException w:name="macro" w:semiHidden="1" w:unhideWhenUsed="1"/>
-    <w:lsdException w:name="toa heading" w:semiHidden="1" w:unhideWhenUsed="1"/>
-    <w:lsdException w:name="List" w:semiHidden="1" w:unhideWhenUsed="1"/>
-    <w:lsdException w:name="List Bullet" w:semiHidden="1" w:unhideWhenUsed="1"/>
-    <w:lsdException w:name="List Number" w:semiHidden="1" w:unhideWhenUsed="1"/>
-    <w:lsdException w:name="List 2" w:semiHidden="1" w:unhideWhenUsed="1"/>
-    <w:lsdException w:name="List 3" w:semiHidden="1" w:unhideWhenUsed="1"/>
-    <w:lsdException w:name="List 4" w:semiHidden="1" w:unhideWhenUsed="1"/>
-    <w:lsdException w:name="List 5" w:semiHidden="1" w:unhideWhenUsed="1"/>
-    <w:lsdException w:name="List Bullet 2" w:semiHidden="1" w:unhideWhenUsed="1"/>
-    <w:lsdException w:name="List Bullet 3" w:semiHidden="1" w:unhideWhenUsed="1"/>
-    <w:lsdException w:name="List Bullet 4" w:semiHidden="1" w:unhideWhenUsed="1"/>
-    <w:lsdException w:name="List Bullet 5" w:semiHidden="1" w:unhideWhenUsed="1"/>
-    <w:lsdException w:name="List Number 2" w:semiHidden="1" w:unhideWhenUsed="1"/>
-    <w:lsdException w:name="List Number 3" w:semiHidden="1" w:unhideWhenUsed="1"/>
-    <w:lsdException w:name="List Number 4" w:semiHidden="1" w:unhideWhenUsed="1"/>
-    <w:lsdException w:name="List Number 5" w:semiHidden="1" w:unhideWhenUsed="1"/>
-    <w:lsdException w:name="Title" w:uiPriority="10" w:qFormat="1"/>
-    <w:lsdException w:name="Closing" w:semiHidden="1" w:unhideWhenUsed="1"/>
-    <w:lsdException w:name="Signature" w:semiHidden="1" w:unhideWhenUsed="1"/>
-    <w:lsdException w:name="Default Paragraph Font" w:semiHidden="1" w:uiPriority="1" w:unhideWhenUsed="1"/>
-    <w:lsdException w:name="Body Text" w:semiHidden="1" w:unhideWhenUsed="1"/>
-    <w:lsdException w:name="Body Text Indent" w:semiHidden="1" w:unhideWhenUsed="1"/>
-    <w:lsdException w:name="List Continue" w:semiHidden="1" w:unhideWhenUsed="1"/>
-    <w:lsdException w:name="List Continue 2" w:semiHidden="1" w:unhideWhenUsed="1"/>
-    <w:lsdException w:name="List Continue 3" w:semiHidden="1" w:unhideWhenUsed="1"/>
-    <w:lsdException w:name="List Continue 4" w:semiHidden="1" w:unhideWhenUsed="1"/>
-    <w:lsdException w:name="List Continue 5" w:semiHidden="1" w:unhideWhenUsed="1"/>
-    <w:lsdException w:name="Message Header" w:semiHidden="1" w:unhideWhenUsed="1"/>
-    <w:lsdException w:name="Subtitle" w:uiPriority="11" w:qFormat="1"/>
-    <w:lsdException w:name="Salutation" w:semiHidden="1" w:unhideWhenUsed="1"/>
-    <w:lsdException w:name="Date" w:semiHidden="1" w:unhideWhenUsed="1"/>
-    <w:lsdException w:name="Body Text First Indent" w:semiHidden="1" w:unhideWhenUsed="1"/>
-    <w:lsdException w:name="Body Text First Indent 2" w:semiHidden="1" w:unhideWhenUsed="1"/>
-    <w:lsdException w:name="Note Heading" w:semiHidden="1" w:unhideWhenUsed="1"/>
-    <w:lsdException w:name="Body Text 2" w:semiHidden="1" w:unhideWhenUsed="1"/>
-    <w:lsdException w:name="Body Text 3" w:semiHidden="1" w:unhideWhenUsed="1"/>
-    <w:lsdException w:name="Body Text Indent 2" w:semiHidden="1" w:unhideWhenUsed="1"/>
-    <w:lsdException w:name="Body Text Indent 3" w:semiHidden="1" w:unhideWhenUsed="1"/>
-    <w:lsdException w:name="Block Text" w:semiHidden="1" w:unhideWhenUsed="1"/>
-    <w:lsdException w:name="Hyperlink" w:semiHidden="1" w:unhideWhenUsed="1"/>
-    <w:lsdException w:name="FollowedHyperlink" w:semiHidden="1" w:unhideWhenUsed="1"/>
-    <w:lsdException w:name="Strong" w:uiPriority="22" w:qFormat="1"/>
-    <w:lsdException w:name="Emphasis" w:uiPriority="20" w:qFormat="1"/>
-    <w:lsdException w:name="Document Map" w:semiHidden="1" w:unhideWhenUsed="1"/>
-    <w:lsdException w:name="Plain Text" w:semiHidden="1" w:unhideWhenUsed="1"/>
-    <w:lsdException w:name="E-mail Signature" w:semiHidden="1" w:unhideWhenUsed="1"/>
-    <w:lsdException w:name="HTML Top of Form" w:semiHidden="1" w:unhideWhenUsed="1"/>
-    <w:lsdException w:name="HTML Bottom of Form" w:semiHidden="1" w:unhideWhenUsed="1"/>
-    <w:lsdException w:name="Normal (Web)" w:semiHidden="1" w:unhideWhenUsed="1"/>
-    <w:lsdException w:name="HTML Acronym" w:semiHidden="1" w:unhideWhenUsed="1"/>
-    <w:lsdException w:name="HTML Address" w:semiHidden="1" w:unhideWhenUsed="1"/>
-    <w:lsdException w:name="HTML Cite" w:semiHidden="1" w:unhideWhenUsed="1"/>
-    <w:lsdException w:name="HTML Code" w:semiHidden="1" w:unhideWhenUsed="1"/>
-    <w:lsdException w:name="HTML Definition" w:semiHidden="1" w:unhideWhenUsed="1"/>
-    <w:lsdException w:name="HTML Keyboard" w:semiHidden="1" w:unhideWhenUsed="1"/>
-    <w:lsdException w:name="HTML Preformatted" w:semiHidden="1" w:unhideWhenUsed="1"/>
-    <w:lsdException w:name="HTML Sample" w:semiHidden="1" w:unhideWhenUsed="1"/>
-    <w:lsdException w:name="HTML Typewriter" w:semiHidden="1" w:unhideWhenUsed="1"/>
-    <w:lsdException w:name="HTML Variable" w:semiHidden="1" w:unhideWhenUsed="1"/>
-    <w:lsdException w:name="Normal Table" w:semiHidden="1" w:unhideWhenUsed="1"/>
-    <w:lsdException w:name="annotation subject" w:semiHidden="1" w:unhideWhenUsed="1"/>
-    <w:lsdException w:name="No List" w:semiHidden="1" w:unhideWhenUsed="1"/>
-    <w:lsdException w:name="Outline List 1" w:semiHidden="1" w:unhideWhenUsed="1"/>
-    <w:lsdException w:name="Outline List 2" w:semiHidden="1" w:unhideWhenUsed="1"/>
-    <w:lsdException w:name="Outline List 3" w:semiHidden="1" w:unhideWhenUsed="1"/>
-    <w:lsdException w:name="Table Simple 1" w:semiHidden="1" w:unhideWhenUsed="1"/>
-    <w:lsdException w:name="Table Simple 2" w:semiHidden="1" w:unhideWhenUsed="1"/>
-    <w:lsdException w:name="Table Simple 3" w:semiHidden="1" w:unhideWhenUsed="1"/>
-    <w:lsdException w:name="Table Classic 1" w:semiHidden="1" w:unhideWhenUsed="1"/>
-    <w:lsdException w:name="Table Classic 2" w:semiHidden="1" w:unhideWhenUsed="1"/>
-    <w:lsdException w:name="Table Classic 3" w:semiHidden="1" w:unhideWhenUsed="1"/>
-    <w:lsdException w:name="Table Classic 4" w:semiHidden="1" w:unhideWhenUsed="1"/>
-    <w:lsdException w:name="Table Colorful 1" w:semiHidden="1" w:unhideWhenUsed="1"/>
-    <w:lsdException w:name="Table Colorful 2" w:semiHidden="1" w:unhideWhenUsed="1"/>
-    <w:lsdException w:name="Table Colorful 3" w:semiHidden="1" w:unhideWhenUsed="1"/>
-    <w:lsdException w:name="Table Columns 1" w:semiHidden="1" w:unhideWhenUsed="1"/>
-    <w:lsdException w:name="Table Columns 2" w:semiHidden="1" w:unhideWhenUsed="1"/>
-    <w:lsdException w:name="Table Columns 3" w:semiHidden="1" w:unhideWhenUsed="1"/>
-    <w:lsdException w:name="Table Columns 4" w:semiHidden="1" w:unhideWhenUsed="1"/>
-    <w:lsdException w:name="Table Columns 5" w:semiHidden="1" w:unhideWhenUsed="1"/>
-    <w:lsdException w:name="Table Grid 1" w:semiHidden="1" w:unhideWhenUsed="1"/>
-    <w:lsdException w:name="Table Grid 2" w:semiHidden="1" w:unhideWhenUsed="1"/>
-    <w:lsdException w:name="Table Grid 3" w:semiHidden="1" w:unhideWhenUsed="1"/>
-    <w:lsdException w:name="Table Grid 4" w:semiHidden="1" w:unhideWhenUsed="1"/>
-    <w:lsdException w:name="Table Grid 5" w:semiHidden="1" w:unhideWhenUsed="1"/>
-    <w:lsdException w:name="Table Grid 6" w:semiHidden="1" w:unhideWhenUsed="1"/>
-    <w:lsdException w:name="Table Grid 7" w:semiHidden="1" w:unhideWhenUsed="1"/>
-    <w:lsdException w:name="Table Grid 8" w:semiHidden="1" w:unhideWhenUsed="1"/>
-    <w:lsdException w:name="Table List 1" w:semiHidden="1" w:unhideWhenUsed="1"/>
-    <w:lsdException w:name="Table List 2" w:semiHidden="1" w:unhideWhenUsed="1"/>
-    <w:lsdException w:name="Table List 3" w:semiHidden="1" w:unhideWhenUsed="1"/>
-    <w:lsdException w:name="Table List 4" w:semiHidden="1" w:unhideWhenUsed="1"/>
-    <w:lsdException w:name="Table List 5" w:semiHidden="1" w:unhideWhenUsed="1"/>
-    <w:lsdException w:name="Table List 6" w:semiHidden="1" w:unhideWhenUsed="1"/>
-    <w:lsdException w:name="Table List 7" w:semiHidden="1" w:unhideWhenUsed="1"/>
-    <w:lsdException w:name="Table List 8" w:semiHidden="1" w:unhideWhenUsed="1"/>
-    <w:lsdException w:name="Table 3D effects 1" w:semiHidden="1" w:unhideWhenUsed="1"/>
-    <w:lsdException w:name="Table 3D effects 2" w:semiHidden="1" w:unhideWhenUsed="1"/>
-    <w:lsdException w:name="Table 3D effects 3" w:semiHidden="1" w:unhideWhenUsed="1"/>
-    <w:lsdException w:name="Table Contemporary" w:semiHidden="1" w:unhideWhenUsed="1"/>
-    <w:lsdException w:name="Table Elegant" w:semiHidden="1" w:unhideWhenUsed="1"/>
-    <w:lsdException w:name="Table Professional" w:semiHidden="1" w:unhideWhenUsed="1"/>
-    <w:lsdException w:name="Table Subtle 1" w:semiHidden="1" w:unhideWhenUsed="1"/>
-    <w:lsdException w:name="Table Subtle 2" w:semiHidden="1" w:unhideWhenUsed="1"/>
-    <w:lsdException w:name="Table Web 1" w:semiHidden="1" w:unhideWhenUsed="1"/>
-    <w:lsdException w:name="Table Web 2" w:semiHidden="1" w:unhideWhenUsed="1"/>
-    <w:lsdException w:name="Table Web 3" w:semiHidden="1" w:unhideWhenUsed="1"/>
-    <w:lsdException w:name="Balloon Text" w:semiHidden="1" w:unhideWhenUsed="1"/>
-    <w:lsdException w:name="Table Grid" w:uiPriority="39"/>
-    <w:lsdException w:name="Table Theme" w:semiHidden="1" w:unhideWhenUsed="1"/>
-    <w:lsdException w:name="Placeholder Text" w:semiHidden="1"/>
-    <w:lsdException w:name="No Spacing" w:uiPriority="1" w:qFormat="1"/>
-    <w:lsdException w:name="Light Shading" w:uiPriority="60"/>
-    <w:lsdException w:name="Light List" w:uiPriority="61"/>
-    <w:lsdException w:name="Light Grid" w:uiPriority="62"/>
-    <w:lsdException w:name="Medium Shading 1" w:uiPriority="63"/>
-    <w:lsdException w:name="Medium Shading 2" w:uiPriority="64"/>
-    <w:lsdException w:name="Medium List 1" w:uiPriority="65"/>
-    <w:lsdException w:name="Medium List 2" w:uiPriority="66"/>
-    <w:lsdException w:name="Medium Grid 1" w:uiPriority="67"/>
-    <w:lsdException w:name="Medium Grid 2" w:uiPriority="68"/>
-    <w:lsdException w:name="Medium Grid 3" w:uiPriority="69"/>
-    <w:lsdException w:name="Dark List" w:uiPriority="70"/>
-    <w:lsdException w:name="Colorful Shading" w:uiPriority="71"/>
-    <w:lsdException w:name="Colorful List" w:uiPriority="72"/>
-    <w:lsdException w:name="Colorful Grid" w:uiPriority="73"/>
-    <w:lsdException w:name="Light Shading Accent 1" w:uiPriority="60"/>
-    <w:lsdException w:name="Light List Accent 1" w:uiPriority="61"/>
-    <w:lsdException w:name="Light Grid Accent 1" w:uiPriority="62"/>
-    <w:lsdException w:name="Medium Shading 1 Accent 1" w:uiPriority="63"/>
-    <w:lsdException w:name="Medium Shading 2 Accent 1" w:uiPriority="64"/>
-    <w:lsdException w:name="Medium List 1 Accent 1" w:uiPriority="65"/>
-    <w:lsdException w:name="Revision" w:semiHidden="1"/>
-    <w:lsdException w:name="List Paragraph" w:uiPriority="34" w:qFormat="1"/>
-    <w:lsdException w:name="Quote" w:uiPriority="29" w:qFormat="1"/>
-    <w:lsdException w:name="Intense Quote" w:uiPriority="30" w:qFormat="1"/>
-    <w:lsdException w:name="Medium List 2 Accent 1" w:uiPriority="66"/>
-    <w:lsdException w:name="Medium Grid 1 Accent 1" w:uiPriority="67"/>
-    <w:lsdException w:name="Medium Grid 2 Accent 1" w:uiPriority="68"/>
-    <w:lsdException w:name="Medium Grid 3 Accent 1" w:uiPriority="69"/>
-    <w:lsdException w:name="Dark List Accent 1" w:uiPriority="70"/>
-    <w:lsdException w:name="Colorful Shading Accent 1" w:uiPriority="71"/>
-    <w:lsdException w:name="Colorful List Accent 1" w:uiPriority="72"/>
-    <w:lsdException w:name="Colorful Grid Accent 1" w:uiPriority="73"/>
-    <w:lsdException w:name="Light Shading Accent 2" w:uiPriority="60"/>
-    <w:lsdException w:name="Light List Accent 2" w:uiPriority="61"/>
-    <w:lsdException w:name="Light Grid Accent 2" w:uiPriority="62"/>
-    <w:lsdException w:name="Medium Shading 1 Accent 2" w:uiPriority="63"/>
-    <w:lsdException w:name="Medium Shading 2 Accent 2" w:uiPriority="64"/>
-    <w:lsdException w:name="Medium List 1 Accent 2" w:uiPriority="65"/>
-    <w:lsdException w:name="Medium List 2 Accent 2" w:uiPriority="66"/>
-    <w:lsdException w:name="Medium Grid 1 Accent 2" w:uiPriority="67"/>
-    <w:lsdException w:name="Medium Grid 2 Accent 2" w:uiPriority="68"/>
-    <w:lsdException w:name="Medium Grid 3 Accent 2" w:uiPriority="69"/>
-    <w:lsdException w:name="Dark List Accent 2" w:uiPriority="70"/>
-    <w:lsdException w:name="Colorful Shading Accent 2" w:uiPriority="71"/>
-    <w:lsdException w:name="Colorful List Accent 2" w:uiPriority="72"/>
-    <w:lsdException w:name="Colorful Grid Accent 2" w:uiPriority="73"/>
-    <w:lsdException w:name="Light Shading Accent 3" w:uiPriority="60"/>
-    <w:lsdException w:name="Light List Accent 3" w:uiPriority="61"/>
-    <w:lsdException w:name="Light Grid Accent 3" w:uiPriority="62"/>
-    <w:lsdException w:name="Medium Shading 1 Accent 3" w:uiPriority="63"/>
-    <w:lsdException w:name="Medium Shading 2 Accent 3" w:uiPriority="64"/>
-    <w:lsdException w:name="Medium List 1 Accent 3" w:uiPriority="65"/>
-    <w:lsdException w:name="Medium List 2 Accent 3" w:uiPriority="66"/>
-    <w:lsdException w:name="Medium Grid 1 Accent 3" w:uiPriority="67"/>
-    <w:lsdException w:name="Medium Grid 2 Accent 3" w:uiPriority="68"/>
-    <w:lsdException w:name="Medium Grid 3 Accent 3" w:uiPriority="69"/>
-    <w:lsdException w:name="Dark List Accent 3" w:uiPriority="70"/>
-    <w:lsdException w:name="Colorful Shading Accent 3" w:uiPriority="71"/>
-    <w:lsdException w:name="Colorful List Accent 3" w:uiPriority="72"/>
-    <w:lsdException w:name="Colorful Grid Accent 3" w:uiPriority="73"/>
-    <w:lsdException w:name="Light Shading Accent 4" w:uiPriority="60"/>
-    <w:lsdException w:name="Light List Accent 4" w:uiPriority="61"/>
-    <w:lsdException w:name="Light Grid Accent 4" w:uiPriority="62"/>
-    <w:lsdException w:name="Medium Shading 1 Accent 4" w:uiPriority="63"/>
-    <w:lsdException w:name="Medium Shading 2 Accent 4" w:uiPriority="64"/>
-    <w:lsdException w:name="Medium List 1 Accent 4" w:uiPriority="65"/>
-    <w:lsdException w:name="Medium List 2 Accent 4" w:uiPriority="66"/>
-    <w:lsdException w:name="Medium Grid 1 Accent 4" w:uiPriority="67"/>
-    <w:lsdException w:name="Medium Grid 2 Accent 4" w:uiPriority="68"/>
-    <w:lsdException w:name="Medium Grid 3 Accent 4" w:uiPriority="69"/>
-    <w:lsdException w:name="Dark List Accent 4" w:uiPriority="70"/>
-    <w:lsdException w:name="Colorful Shading Accent 4" w:uiPriority="71"/>
-    <w:lsdException w:name="Colorful List Accent 4" w:uiPriority="72"/>
-    <w:lsdException w:name="Colorful Grid Accent 4" w:uiPriority="73"/>
-    <w:lsdException w:name="Light Shading Accent 5" w:uiPriority="60"/>
-    <w:lsdException w:name="Light List Accent 5" w:uiPriority="61"/>
-    <w:lsdException w:name="Light Grid Accent 5" w:uiPriority="62"/>
-    <w:lsdException w:name="Medium Shading 1 Accent 5" w:uiPriority="63"/>
-    <w:lsdException w:name="Medium Shading 2 Accent 5" w:uiPriority="64"/>
-    <w:lsdException w:name="Medium List 1 Accent 5" w:uiPriority="65"/>
-    <w:lsdException w:name="Medium List 2 Accent 5" w:uiPriority="66"/>
-    <w:lsdException w:name="Medium Grid 1 Accent 5" w:uiPriority="67"/>
-    <w:lsdException w:name="Medium Grid 2 Accent 5" w:uiPriority="68"/>
-    <w:lsdException w:name="Medium Grid 3 Accent 5" w:uiPriority="69"/>
-    <w:lsdException w:name="Dark List Accent 5" w:uiPriority="70"/>
-    <w:lsdException w:name="Colorful Shading Accent 5" w:uiPriority="71"/>
-    <w:lsdException w:name="Colorful List Accent 5" w:uiPriority="72"/>
-    <w:lsdException w:name="Colorful Grid Accent 5" w:uiPriority="73"/>
-    <w:lsdException w:name="Light Shading Accent 6" w:uiPriority="60"/>
-    <w:lsdException w:name="Light List Accent 6" w:uiPriority="61"/>
-    <w:lsdException w:name="Light Grid Accent 6" w:uiPriority="62"/>
-    <w:lsdException w:name="Medium Shading 1 Accent 6" w:uiPriority="63"/>
-    <w:lsdException w:name="Medium Shading 2 Accent 6" w:uiPriority="64"/>
-    <w:lsdException w:name="Medium List 1 Accent 6" w:uiPriority="65"/>
-    <w:lsdException w:name="Medium List 2 Accent 6" w:uiPriority="66"/>
-    <w:lsdException w:name="Medium Grid 1 Accent 6" w:uiPriority="67"/>
-    <w:lsdException w:name="Medium Grid 2 Accent 6" w:uiPriority="68"/>
-    <w:lsdException w:name="Medium Grid 3 Accent 6" w:uiPriority="69"/>
-    <w:lsdException w:name="Dark List Accent 6" w:uiPriority="70"/>
-    <w:lsdException w:name="Colorful Shading Accent 6" w:uiPriority="71"/>
-    <w:lsdException w:name="Colorful List Accent 6" w:uiPriority="72"/>
-    <w:lsdException w:name="Colorful Grid Accent 6" w:uiPriority="73"/>
-    <w:lsdException w:name="Subtle Emphasis" w:uiPriority="19" w:qFormat="1"/>
-    <w:lsdException w:name="Intense Emphasis" w:uiPriority="21" w:qFormat="1"/>
-    <w:lsdException w:name="Subtle Reference" w:uiPriority="31" w:qFormat="1"/>
-    <w:lsdException w:name="Intense Reference" w:uiPriority="32" w:qFormat="1"/>
-    <w:lsdException w:name="Book Title" w:uiPriority="33" w:qFormat="1"/>
-    <w:lsdException w:name="Bibliography" w:semiHidden="1" w:uiPriority="37" w:unhideWhenUsed="1"/>
-    <w:lsdException w:name="TOC Heading" w:semiHidden="1" w:uiPriority="39" w:unhideWhenUsed="1" w:qFormat="1"/>
-    <w:lsdException w:name="Plain Table 1" w:uiPriority="41"/>
-    <w:lsdException w:name="Plain Table 2" w:uiPriority="42"/>
-    <w:lsdException w:name="Plain Table 3" w:uiPriority="43"/>
-    <w:lsdException w:name="Plain Table 4" w:uiPriority="44"/>
-    <w:lsdException w:name="Plain Table 5" w:uiPriority="45"/>
-    <w:lsdException w:name="Grid Table Light" w:uiPriority="40"/>
-    <w:lsdException w:name="Grid Table 1 Light" w:uiPriority="46"/>
-    <w:lsdException w:name="Grid Table 2" w:uiPriority="47"/>
-    <w:lsdException w:name="Grid Table 3" w:uiPriority="48"/>
-    <w:lsdException w:name="Grid Table 4" w:uiPriority="49"/>
-    <w:lsdException w:name="Grid Table 5 Dark" w:uiPriority="50"/>
-    <w:lsdException w:name="Grid Table 6 Colorful" w:uiPriority="51"/>
-    <w:lsdException w:name="Grid Table 7 Colorful" w:uiPriority="52"/>
-    <w:lsdException w:name="Grid Table 1 Light Accent 1" w:uiPriority="46"/>
-    <w:lsdException w:name="Grid Table 2 Accent 1" w:uiPriority="47"/>
-    <w:lsdException w:name="Grid Table 3 Accent 1" w:uiPriority="48"/>
-    <w:lsdException w:name="Grid Table 4 Accent 1" w:uiPriority="49"/>
-    <w:lsdException w:name="Grid Table 5 Dark Accent 1" w:uiPriority="50"/>
-    <w:lsdException w:name="Grid Table 6 Colorful Accent 1" w:uiPriority="51"/>
-    <w:lsdException w:name="Grid Table 7 Colorful Accent 1" w:uiPriority="52"/>
-    <w:lsdException w:name="Grid Table 1 Light Accent 2" w:uiPriority="46"/>
-    <w:lsdException w:name="Grid Table 2 Accent 2" w:uiPriority="47"/>
-    <w:lsdException w:name="Grid Table 3 Accent 2" w:uiPriority="48"/>
-    <w:lsdException w:name="Grid Table 4 Accent 2" w:uiPriority="49"/>
-    <w:lsdException w:name="Grid Table 5 Dark Accent 2" w:uiPriority="50"/>
-    <w:lsdException w:name="Grid Table 6 Colorful Accent 2" w:uiPriority="51"/>
-    <w:lsdException w:name="Grid Table 7 Colorful Accent 2" w:uiPriority="52"/>
-    <w:lsdException w:name="Grid Table 1 Light Accent 3" w:uiPriority="46"/>
-    <w:lsdException w:name="Grid Table 2 Accent 3" w:uiPriority="47"/>
-    <w:lsdException w:name="Grid Table 3 Accent 3" w:uiPriority="48"/>
-    <w:lsdException w:name="Grid Table 4 Accent 3" w:uiPriority="49"/>
-    <w:lsdException w:name="Grid Table 5 Dark Accent 3" w:uiPriority="50"/>
-    <w:lsdException w:name="Grid Table 6 Colorful Accent 3" w:uiPriority="51"/>
-    <w:lsdException w:name="Grid Table 7 Colorful Accent 3" w:uiPriority="52"/>
-    <w:lsdException w:name="Grid Table 1 Light Accent 4" w:uiPriority="46"/>
-    <w:lsdException w:name="Grid Table 2 Accent 4" w:uiPriority="47"/>
-    <w:lsdException w:name="Grid Table 3 Accent 4" w:uiPriority="48"/>
-    <w:lsdException w:name="Grid Table 4 Accent 4" w:uiPriority="49"/>
-    <w:lsdException w:name="Grid Table 5 Dark Accent 4" w:uiPriority="50"/>
-    <w:lsdException w:name="Grid Table 6 Colorful Accent 4" w:uiPriority="51"/>
-    <w:lsdException w:name="Grid Table 7 Colorful Accent 4" w:uiPriority="52"/>
-    <w:lsdException w:name="Grid Table 1 Light Accent 5" w:uiPriority="46"/>
-    <w:lsdException w:name="Grid Table 2 Accent 5" w:uiPriority="47"/>
-    <w:lsdException w:name="Grid Table 3 Accent 5" w:uiPriority="48"/>
-    <w:lsdException w:name="Grid Table 4 Accent 5" w:uiPriority="49"/>
-    <w:lsdException w:name="Grid Table 5 Dark Accent 5" w:uiPriority="50"/>
-    <w:lsdException w:name="Grid Table 6 Colorful Accent 5" w:uiPriority="51"/>
-    <w:lsdException w:name="Grid Table 7 Colorful Accent 5" w:uiPriority="52"/>
-    <w:lsdException w:name="Grid Table 1 Light Accent 6" w:uiPriority="46"/>
-    <w:lsdException w:name="Grid Table 2 Accent 6" w:uiPriority="47"/>
-    <w:lsdException w:name="Grid Table 3 Accent 6" w:uiPriority="48"/>
-    <w:lsdException w:name="Grid Table 4 Accent 6" w:uiPriority="49"/>
-    <w:lsdException w:name="Grid Table 5 Dark Accent 6" w:uiPriority="50"/>
-    <w:lsdException w:name="Grid Table 6 Colorful Accent 6" w:uiPriority="51"/>
-    <w:lsdException w:name="Grid Table 7 Colorful Accent 6" w:uiPriority="52"/>
-    <w:lsdException w:name="List Table 1 Light" w:uiPriority="46"/>
-    <w:lsdException w:name="List Table 2" w:uiPriority="47"/>
-    <w:lsdException w:name="List Table 3" w:uiPriority="48"/>
-    <w:lsdException w:name="List Table 4" w:uiPriority="49"/>
-    <w:lsdException w:name="List Table 5 Dark" w:uiPriority="50"/>
-    <w:lsdException w:name="List Table 6 Colorful" w:uiPriority="51"/>
-    <w:lsdException w:name="List Table 7 Colorful" w:uiPriority="52"/>
-    <w:lsdException w:name="List Table 1 Light Accent 1" w:uiPriority="46"/>
-    <w:lsdException w:name="List Table 2 Accent 1" w:uiPriority="47"/>
-    <w:lsdException w:name="List Table 3 Accent 1" w:uiPriority="48"/>
-    <w:lsdException w:name="List Table 4 Accent 1" w:uiPriority="49"/>
-    <w:lsdException w:name="List Table 5 Dark Accent 1" w:uiPriority="50"/>
-    <w:lsdException w:name="List Table 6 Colorful Accent 1" w:uiPriority="51"/>
-    <w:lsdException w:name="List Table 7 Colorful Accent 1" w:uiPriority="52"/>
-    <w:lsdException w:name="List Table 1 Light Accent 2" w:uiPriority="46"/>
-    <w:lsdException w:name="List Table 2 Accent 2" w:uiPriority="47"/>
-    <w:lsdException w:name="List Table 3 Accent 2" w:uiPriority="48"/>
-    <w:lsdException w:name="List Table 4 Accent 2" w:uiPriority="49"/>
-    <w:lsdException w:name="List Table 5 Dark Accent 2" w:uiPriority="50"/>
-    <w:lsdException w:name="List Table 6 Colorful Accent 2" w:uiPriority="51"/>
-    <w:lsdException w:name="List Table 7 Colorful Accent 2" w:uiPriority="52"/>
-    <w:lsdException w:name="List Table 1 Light Accent 3" w:uiPriority="46"/>
-    <w:lsdException w:name="List Table 2 Accent 3" w:uiPriority="47"/>
-    <w:lsdException w:name="List Table 3 Accent 3" w:uiPriority="48"/>
-    <w:lsdException w:name="List Table 4 Accent 3" w:uiPriority="49"/>
-    <w:lsdException w:name="List Table 5 Dark Accent 3" w:uiPriority="50"/>
-    <w:lsdException w:name="List Table 6 Colorful Accent 3" w:uiPriority="51"/>
-    <w:lsdException w:name="List Table 7 Colorful Accent 3" w:uiPriority="52"/>
-    <w:lsdException w:name="List Table 1 Light Accent 4" w:uiPriority="46"/>
-    <w:lsdException w:name="List Table 2 Accent 4" w:uiPriority="47"/>
-    <w:lsdException w:name="List Table 3 Accent 4" w:uiPriority="48"/>
-    <w:lsdException w:name="List Table 4 Accent 4" w:uiPriority="49"/>
-    <w:lsdException w:name="List Table 5 Dark Accent 4" w:uiPriority="50"/>
-    <w:lsdException w:name="List Table 6 Colorful Accent 4" w:uiPriority="51"/>
-    <w:lsdException w:name="List Table 7 Colorful Accent 4" w:uiPriority="52"/>
-    <w:lsdException w:name="List Table 1 Light Accent 5" w:uiPriority="46"/>
-    <w:lsdException w:name="List Table 2 Accent 5" w:uiPriority="47"/>
-    <w:lsdException w:name="List Table 3 Accent 5" w:uiPriority="48"/>
-    <w:lsdException w:name="List Table 4 Accent 5" w:uiPriority="49"/>
-    <w:lsdException w:name="List Table 5 Dark Accent 5" w:uiPriority="50"/>
-    <w:lsdException w:name="List Table 6 Colorful Accent 5" w:uiPriority="51"/>
-    <w:lsdException w:name="List Table 7 Colorful Accent 5" w:uiPriority="52"/>
-    <w:lsdException w:name="List Table 1 Light Accent 6" w:uiPriority="46"/>
-    <w:lsdException w:name="List Table 2 Accent 6" w:uiPriority="47"/>
-    <w:lsdException w:name="List Table 3 Accent 6" w:uiPriority="48"/>
-    <w:lsdException w:name="List Table 4 Accent 6" w:uiPriority="49"/>
-    <w:lsdException w:name="List Table 5 Dark Accent 6" w:uiPriority="50"/>
-    <w:lsdException w:name="List Table 6 Colorful Accent 6" w:uiPriority="51"/>
-    <w:lsdException w:name="List Table 7 Colorful Accent 6" w:uiPriority="52"/>
-  </w:latentStyles>
-  <w:style w:type="paragraph" w:default="1" w:styleId="Normal">
-    <w:name w:val="Normal"/>
-    <w:qFormat/>
-  </w:style>
-  <w:style w:type="character" w:default="1" w:styleId="Fuentedeprrafopredeter">
-    <w:name w:val="Default Paragraph Font"/>
-    <w:uiPriority w:val="1"/>
-    <w:semiHidden/>
-    <w:unhideWhenUsed/>
-  </w:style>
-  <w:style w:type="table" w:default="1" w:styleId="Tablanormal">
-    <w:name w:val="Normal Table"/>
-    <w:uiPriority w:val="99"/>
-    <w:semiHidden/>
-    <w:unhideWhenUsed/>
-    <w:tblPr>
-      <w:tblInd w:w="0" w:type="dxa"/>
-      <w:tblCellMar>
-        <w:top w:w="0" w:type="dxa"/>
-        <w:left w:w="108" w:type="dxa"/>
-        <w:bottom w:w="0" w:type="dxa"/>
-        <w:right w:w="108" w:type="dxa"/>
-      </w:tblCellMar>
-    </w:tblPr>
-  </w:style>
-  <w:style w:type="numbering" w:default="1" w:styleId="Sinlista">
-    <w:name w:val="No List"/>
-    <w:uiPriority w:val="99"/>
-    <w:semiHidden/>
-    <w:unhideWhenUsed/>
-  </w:style>
-  <w:style w:type="paragraph" w:customStyle="1" w:styleId="1EC89356177A4D978008FD6BFF9483D8">
-    <w:name w:val="1EC89356177A4D978008FD6BFF9483D8"/>
-    <w:rsid w:val="000619B6"/>
-  </w:style>
-  <w:style w:type="paragraph" w:customStyle="1" w:styleId="94CB60DB80024CD586E6D4F773A59617">
-    <w:name w:val="94CB60DB80024CD586E6D4F773A59617"/>
-    <w:rsid w:val="000619B6"/>
-  </w:style>
-  <w:style w:type="paragraph" w:customStyle="1" w:styleId="5227276773124079BC3FAC6044783C64">
-    <w:name w:val="5227276773124079BC3FAC6044783C64"/>
-    <w:rsid w:val="000619B6"/>
-  </w:style>
-</w:styles>
-</file>
-
-<file path=word/glossary/webSettings.xml><?xml version="1.0" encoding="utf-8"?>
-<w:webSettings xmlns:mc="http://schemas.openxmlformats.org/markup-compatibility/2006" xmlns:r="http://schemas.openxmlformats.org/officeDocument/2006/relationships" xmlns:w="http://schemas.openxmlformats.org/wordprocessingml/2006/main" xmlns:w14="http://schemas.microsoft.com/office/word/2010/wordml" xmlns:w15="http://schemas.microsoft.com/office/word/2012/wordml" mc:Ignorable="w14 w15">
-  <w:optimizeForBrowser/>
-  <w:allowPNG/>
-</w:webSettings>
-</file>
-
 <file path=word/theme/theme1.xml><?xml version="1.0" encoding="utf-8"?>
 <a:theme xmlns:a="http://schemas.openxmlformats.org/drawingml/2006/main" name="Tema de Office">
   <a:themeElements>
@@ -11328,7 +10819,7 @@
 </file>
 
 <file path=customXml/itemProps2.xml><?xml version="1.0" encoding="utf-8"?>
-<ds:datastoreItem xmlns:ds="http://schemas.openxmlformats.org/officeDocument/2006/customXml" ds:itemID="{C7952AC2-6F1E-4462-84DB-4684C53B734D}">
+<ds:datastoreItem xmlns:ds="http://schemas.openxmlformats.org/officeDocument/2006/customXml" ds:itemID="{75C89943-74C9-4232-9A58-05794D240CAF}">
   <ds:schemaRefs>
     <ds:schemaRef ds:uri="http://schemas.openxmlformats.org/officeDocument/2006/bibliography"/>
   </ds:schemaRefs>

</xml_diff>